<commit_message>
test 2 : change format persetujuan template kkprnb
</commit_message>
<xml_diff>
--- a/public/templates/kkprnb/FORMAT_PERSETUJUAN_KKPR_NONBERUSAHA.docx
+++ b/public/templates/kkprnb/FORMAT_PERSETUJUAN_KKPR_NONBERUSAHA.docx
@@ -540,7 +540,7 @@
                 <w:color w:val="00B050"/>
                 <w:lang w:val="id-ID"/>
               </w:rPr>
-              <w:t>...</w:t>
+              <w:t>${nik}</w:t>
             </w:r>
           </w:p>
         </w:tc>
@@ -650,7 +650,7 @@
                 <w:color w:val="00B050"/>
                 <w:lang w:val="id-ID"/>
               </w:rPr>
-              <w:t>...</w:t>
+              <w:t>${alamat_pemohon}</w:t>
             </w:r>
           </w:p>
         </w:tc>
@@ -761,15 +761,7 @@
                 <w:color w:val="00B050"/>
                 <w:lang w:val="id-ID"/>
               </w:rPr>
-              <w:t>...</w:t>
-            </w:r>
-            <w:r>
-              <w:rPr>
-                <w:b/>
-                <w:bCs/>
-                <w:color w:val="00B050"/>
-              </w:rPr>
-              <w:t xml:space="preserve">                    </w:t>
+              <w:t>${no_hp}</w:t>
             </w:r>
           </w:p>
         </w:tc>
@@ -890,7 +882,7 @@
                 <w:color w:val="00B050"/>
                 <w:lang w:val="id-ID"/>
               </w:rPr>
-              <w:t>...</w:t>
+              <w:t>$email}</w:t>
             </w:r>
           </w:p>
         </w:tc>
@@ -1003,7 +995,7 @@
                 <w:color w:val="00B050"/>
                 <w:lang w:val="id-ID"/>
               </w:rPr>
-              <w:t>...</w:t>
+              <w:t>${jenis_kegiatan}</w:t>
             </w:r>
           </w:p>
         </w:tc>
@@ -1211,7 +1203,7 @@
                 <w:color w:val="00B050"/>
                 <w:lang w:val="id-ID"/>
               </w:rPr>
-              <w:t>...</w:t>
+              <w:t>${alamat_tanah}</w:t>
             </w:r>
           </w:p>
         </w:tc>
@@ -1325,7 +1317,7 @@
                 <w:color w:val="00B050"/>
                 <w:lang w:val="id-ID"/>
               </w:rPr>
-              <w:t>...</w:t>
+              <w:t>${kel_tanah}</w:t>
             </w:r>
           </w:p>
         </w:tc>
@@ -1439,7 +1431,7 @@
                 <w:color w:val="00B050"/>
                 <w:lang w:val="id-ID"/>
               </w:rPr>
-              <w:t>...</w:t>
+              <w:t>${kec_tanah}</w:t>
             </w:r>
           </w:p>
         </w:tc>
@@ -1849,7 +1841,7 @@
                 <w:color w:val="00B050"/>
                 <w:lang w:val="id-ID"/>
               </w:rPr>
-              <w:t>...</w:t>
+              <w:t>${luas_permohonan}</w:t>
             </w:r>
             <w:r>
               <w:t xml:space="preserve"> </w:t>

</xml_diff>

<commit_message>
test 3 : update format persetujuan kkprnb
</commit_message>
<xml_diff>
--- a/public/templates/kkprnb/FORMAT_PERSETUJUAN_KKPR_NONBERUSAHA.docx
+++ b/public/templates/kkprnb/FORMAT_PERSETUJUAN_KKPR_NONBERUSAHA.docx
@@ -882,7 +882,29 @@
                 <w:color w:val="00B050"/>
                 <w:lang w:val="id-ID"/>
               </w:rPr>
-              <w:t>$email}</w:t>
+              <w:t>$</w:t>
+            </w:r>
+            <w:r>
+              <w:rPr>
+                <w:b/>
+                <w:bCs/>
+                <w:i/>
+                <w:iCs/>
+                <w:color w:val="00B050"/>
+                <w:lang w:val="id-ID"/>
+              </w:rPr>
+              <w:t>{</w:t>
+            </w:r>
+            <w:r>
+              <w:rPr>
+                <w:b/>
+                <w:bCs/>
+                <w:i/>
+                <w:iCs/>
+                <w:color w:val="00B050"/>
+                <w:lang w:val="id-ID"/>
+              </w:rPr>
+              <w:t>email}</w:t>
             </w:r>
           </w:p>
         </w:tc>
@@ -1948,7 +1970,10 @@
               <w:spacing w:line="360" w:lineRule="auto"/>
             </w:pPr>
             <w:r>
-              <w:t>- meter</w:t>
+              <w:t>${kedalaman_min}</w:t>
+            </w:r>
+            <w:r>
+              <w:t xml:space="preserve"> meter</w:t>
             </w:r>
           </w:p>
         </w:tc>
@@ -2046,7 +2071,10 @@
               <w:spacing w:line="360" w:lineRule="auto"/>
             </w:pPr>
             <w:r>
-              <w:t>- meter</w:t>
+              <w:t>${kedalaman_max}</w:t>
+            </w:r>
+            <w:r>
+              <w:t xml:space="preserve"> meter</w:t>
             </w:r>
           </w:p>
         </w:tc>
@@ -6513,7 +6541,7 @@
                 <w:color w:val="00B050"/>
                 <w:lang w:val="id-ID"/>
               </w:rPr>
-              <w:t>...</w:t>
+              <w:t>${kdb}</w:t>
             </w:r>
           </w:p>
           <w:p>
@@ -6545,7 +6573,7 @@
                 <w:color w:val="00B050"/>
                 <w:lang w:val="id-ID"/>
               </w:rPr>
-              <w:t>...</w:t>
+              <w:t>${klb}</w:t>
             </w:r>
           </w:p>
           <w:p>
@@ -6577,7 +6605,16 @@
                 <w:color w:val="00B050"/>
                 <w:lang w:val="id-ID"/>
               </w:rPr>
-              <w:t xml:space="preserve">... </w:t>
+              <w:t>${kdh}</w:t>
+            </w:r>
+            <w:r>
+              <w:rPr>
+                <w:b/>
+                <w:bCs/>
+                <w:color w:val="00B050"/>
+                <w:lang w:val="id-ID"/>
+              </w:rPr>
+              <w:t xml:space="preserve"> </w:t>
             </w:r>
             <w:r>
               <w:rPr>
@@ -6616,7 +6653,7 @@
                 <w:color w:val="00B050"/>
                 <w:lang w:val="id-ID"/>
               </w:rPr>
-              <w:t>...</w:t>
+              <w:t>${gsb}</w:t>
             </w:r>
           </w:p>
           <w:p>

</xml_diff>

<commit_message>
test 6 : update format persetujuan kkprnb
</commit_message>
<xml_diff>
--- a/public/templates/kkprnb/FORMAT_PERSETUJUAN_KKPR_NONBERUSAHA.docx
+++ b/public/templates/kkprnb/FORMAT_PERSETUJUAN_KKPR_NONBERUSAHA.docx
@@ -2470,7 +2470,7 @@
                 <w:color w:val="00B050"/>
                 <w:lang w:val="id-ID"/>
               </w:rPr>
-              <w:t>...</w:t>
+              <w:t>${luas_disetujui}</w:t>
             </w:r>
             <w:r>
               <w:rPr>
@@ -2588,13 +2588,6 @@
                 <w:lang w:val="id-ID"/>
               </w:rPr>
             </w:pPr>
-            <w:r>
-              <w:rPr>
-                <w:color w:val="00B050"/>
-                <w:lang w:val="id-ID"/>
-              </w:rPr>
-              <w:t>${jenis_kegiatan_pemanfaatan}</w:t>
-            </w:r>
           </w:p>
         </w:tc>
       </w:tr>
@@ -3039,15 +3032,6 @@
                 <w:bCs/>
               </w:rPr>
             </w:pPr>
-            <w:r>
-              <w:rPr>
-                <w:b/>
-                <w:bCs/>
-                <w:color w:val="00B050"/>
-                <w:lang w:val="id-ID"/>
-              </w:rPr>
-              <w:t>${persyaratan_pelaksanaan}</w:t>
-            </w:r>
           </w:p>
         </w:tc>
       </w:tr>

</xml_diff>

<commit_message>
test 8 : update format persetujuan kkprnb
</commit_message>
<xml_diff>
--- a/public/templates/kkprnb/FORMAT_PERSETUJUAN_KKPR_NONBERUSAHA.docx
+++ b/public/templates/kkprnb/FORMAT_PERSETUJUAN_KKPR_NONBERUSAHA.docx
@@ -189,15 +189,27 @@
           <w:szCs w:val="24"/>
         </w:rPr>
       </w:pPr>
-      <w:r>
-        <w:rPr>
-          <w:rFonts w:ascii="Times New Roman" w:eastAsia="Times New Roman" w:hAnsi="Times New Roman" w:cs="Times New Roman"/>
-          <w:b w:val="0"/>
-          <w:bCs w:val="0"/>
-          <w:sz w:val="24"/>
-          <w:szCs w:val="24"/>
-        </w:rPr>
-        <w:t>NOMOR:………………………………………………………….</w:t>
+      <w:proofErr w:type="gramStart"/>
+      <w:r>
+        <w:rPr>
+          <w:rFonts w:ascii="Times New Roman" w:eastAsia="Times New Roman" w:hAnsi="Times New Roman" w:cs="Times New Roman"/>
+          <w:b w:val="0"/>
+          <w:bCs w:val="0"/>
+          <w:sz w:val="24"/>
+          <w:szCs w:val="24"/>
+        </w:rPr>
+        <w:t>NOMOR:…</w:t>
+      </w:r>
+      <w:proofErr w:type="gramEnd"/>
+      <w:r>
+        <w:rPr>
+          <w:rFonts w:ascii="Times New Roman" w:eastAsia="Times New Roman" w:hAnsi="Times New Roman" w:cs="Times New Roman"/>
+          <w:b w:val="0"/>
+          <w:bCs w:val="0"/>
+          <w:sz w:val="24"/>
+          <w:szCs w:val="24"/>
+        </w:rPr>
+        <w:t>……………………………………………………….</w:t>
       </w:r>
     </w:p>
     <w:p>
@@ -960,16 +972,12 @@
               <w:spacing w:line="360" w:lineRule="auto"/>
               <w:jc w:val="both"/>
               <w:rPr>
-                <w:b/>
-                <w:bCs/>
                 <w:color w:val="00B050"/>
                 <w:lang w:val="id-ID"/>
               </w:rPr>
             </w:pPr>
             <w:r>
               <w:rPr>
-                <w:b/>
-                <w:bCs/>
                 <w:color w:val="00B050"/>
                 <w:lang w:val="id-ID"/>
               </w:rPr>
@@ -1057,16 +1065,12 @@
             <w:pPr>
               <w:spacing w:line="360" w:lineRule="auto"/>
               <w:rPr>
-                <w:b/>
-                <w:bCs/>
                 <w:color w:val="00B050"/>
                 <w:lang w:val="id-ID"/>
               </w:rPr>
             </w:pPr>
             <w:r>
               <w:rPr>
-                <w:b/>
-                <w:bCs/>
                 <w:color w:val="00B050"/>
                 <w:lang w:val="id-ID"/>
               </w:rPr>
@@ -1175,16 +1179,12 @@
               </w:pBdr>
               <w:spacing w:line="360" w:lineRule="auto"/>
               <w:rPr>
-                <w:b/>
-                <w:bCs/>
                 <w:color w:val="00B050"/>
                 <w:lang w:val="id-ID"/>
               </w:rPr>
             </w:pPr>
             <w:r>
               <w:rPr>
-                <w:b/>
-                <w:bCs/>
                 <w:color w:val="00B050"/>
                 <w:lang w:val="id-ID"/>
               </w:rPr>
@@ -1301,8 +1301,6 @@
               </w:pBdr>
               <w:spacing w:line="360" w:lineRule="auto"/>
               <w:rPr>
-                <w:b/>
-                <w:bCs/>
                 <w:color w:val="00B050"/>
               </w:rPr>
             </w:pPr>
@@ -1310,8 +1308,6 @@
             <w:bookmarkEnd w:id="0"/>
             <w:r>
               <w:rPr>
-                <w:b/>
-                <w:bCs/>
                 <w:color w:val="00B050"/>
                 <w:lang w:val="id-ID"/>
               </w:rPr>
@@ -1419,8 +1415,6 @@
               </w:pBdr>
               <w:spacing w:line="360" w:lineRule="auto"/>
               <w:rPr>
-                <w:b/>
-                <w:bCs/>
                 <w:i/>
                 <w:iCs/>
                 <w:color w:val="00B050"/>
@@ -1429,8 +1423,6 @@
             </w:pPr>
             <w:r>
               <w:rPr>
-                <w:b/>
-                <w:bCs/>
                 <w:i/>
                 <w:iCs/>
                 <w:color w:val="00B050"/>
@@ -1440,8 +1432,6 @@
             </w:r>
             <w:r>
               <w:rPr>
-                <w:b/>
-                <w:bCs/>
                 <w:i/>
                 <w:iCs/>
                 <w:color w:val="00B050"/>
@@ -1451,8 +1441,6 @@
             </w:r>
             <w:r>
               <w:rPr>
-                <w:b/>
-                <w:bCs/>
                 <w:i/>
                 <w:iCs/>
                 <w:color w:val="00B050"/>
@@ -1566,16 +1554,12 @@
               </w:pBdr>
               <w:spacing w:line="360" w:lineRule="auto"/>
               <w:rPr>
-                <w:b/>
-                <w:bCs/>
                 <w:color w:val="00B050"/>
                 <w:lang w:val="id-ID"/>
               </w:rPr>
             </w:pPr>
             <w:r>
               <w:rPr>
-                <w:b/>
-                <w:bCs/>
                 <w:color w:val="00B050"/>
                 <w:lang w:val="id-ID"/>
               </w:rPr>
@@ -1683,8 +1667,6 @@
               </w:pBdr>
               <w:spacing w:line="360" w:lineRule="auto"/>
               <w:rPr>
-                <w:b/>
-                <w:bCs/>
                 <w:i/>
                 <w:iCs/>
                 <w:color w:val="00B050"/>
@@ -1782,16 +1764,12 @@
             <w:pPr>
               <w:spacing w:line="360" w:lineRule="auto"/>
               <w:rPr>
-                <w:b/>
-                <w:bCs/>
                 <w:color w:val="00B050"/>
                 <w:lang w:val="id-ID"/>
               </w:rPr>
             </w:pPr>
             <w:r>
               <w:rPr>
-                <w:b/>
-                <w:bCs/>
                 <w:color w:val="00B050"/>
                 <w:lang w:val="id-ID"/>
               </w:rPr>
@@ -1898,16 +1876,12 @@
               </w:pBdr>
               <w:spacing w:line="360" w:lineRule="auto"/>
               <w:rPr>
-                <w:b/>
-                <w:bCs/>
                 <w:color w:val="00B050"/>
                 <w:lang w:val="id-ID"/>
               </w:rPr>
             </w:pPr>
             <w:r>
               <w:rPr>
-                <w:b/>
-                <w:bCs/>
                 <w:color w:val="00B050"/>
                 <w:lang w:val="id-ID"/>
               </w:rPr>
@@ -2014,16 +1988,12 @@
               </w:pBdr>
               <w:spacing w:line="360" w:lineRule="auto"/>
               <w:rPr>
-                <w:b/>
-                <w:bCs/>
                 <w:color w:val="00B050"/>
                 <w:lang w:val="id-ID"/>
               </w:rPr>
             </w:pPr>
             <w:r>
               <w:rPr>
-                <w:b/>
-                <w:bCs/>
                 <w:color w:val="00B050"/>
                 <w:lang w:val="id-ID"/>
               </w:rPr>
@@ -2486,8 +2456,6 @@
             </w:pPr>
             <w:r>
               <w:rPr>
-                <w:b/>
-                <w:bCs/>
                 <w:color w:val="00B050"/>
                 <w:lang w:val="id-ID"/>
               </w:rPr>
@@ -3427,8 +3395,6 @@
             </w:pPr>
             <w:r>
               <w:rPr>
-                <w:b/>
-                <w:bCs/>
                 <w:color w:val="00B050"/>
                 <w:lang w:val="id-ID"/>
               </w:rPr>
@@ -3436,8 +3402,6 @@
             </w:r>
             <w:r>
               <w:rPr>
-                <w:b/>
-                <w:bCs/>
                 <w:color w:val="00B050"/>
               </w:rPr>
               <w:t xml:space="preserve"> </w:t>
@@ -3610,10 +3574,17 @@
               <w:spacing w:line="360" w:lineRule="auto"/>
               <w:jc w:val="both"/>
               <w:rPr>
-                <w:color w:val="000000"/>
+                <w:color w:val="00B050"/>
                 <w:lang w:val="id-ID"/>
               </w:rPr>
             </w:pPr>
+            <w:r>
+              <w:rPr>
+                <w:color w:val="00B050"/>
+                <w:lang w:val="id-ID"/>
+              </w:rPr>
+              <w:t>${jenis_kegiatan_pemanfaatan}</w:t>
+            </w:r>
           </w:p>
         </w:tc>
       </w:tr>
@@ -3724,8 +3695,6 @@
             <w:pPr>
               <w:spacing w:line="360" w:lineRule="auto"/>
               <w:rPr>
-                <w:b/>
-                <w:bCs/>
                 <w:i/>
                 <w:iCs/>
                 <w:color w:val="FF0000"/>
@@ -3734,8 +3703,6 @@
             </w:pPr>
             <w:r>
               <w:rPr>
-                <w:b/>
-                <w:bCs/>
                 <w:color w:val="00B050"/>
                 <w:lang w:val="id-ID"/>
               </w:rPr>
@@ -3865,8 +3832,6 @@
             <w:pPr>
               <w:spacing w:line="360" w:lineRule="auto"/>
               <w:rPr>
-                <w:b/>
-                <w:bCs/>
                 <w:i/>
                 <w:iCs/>
                 <w:color w:val="FF0000"/>
@@ -3875,8 +3840,6 @@
             </w:pPr>
             <w:r>
               <w:rPr>
-                <w:b/>
-                <w:bCs/>
                 <w:color w:val="00B050"/>
                 <w:lang w:val="id-ID"/>
               </w:rPr>
@@ -4012,8 +3975,6 @@
             <w:pPr>
               <w:spacing w:line="360" w:lineRule="auto"/>
               <w:rPr>
-                <w:b/>
-                <w:bCs/>
                 <w:i/>
                 <w:iCs/>
                 <w:color w:val="FF0000"/>
@@ -4022,8 +3983,6 @@
             </w:pPr>
             <w:r>
               <w:rPr>
-                <w:b/>
-                <w:bCs/>
                 <w:color w:val="00B050"/>
                 <w:lang w:val="id-ID"/>
               </w:rPr>
@@ -4176,39 +4135,10 @@
               <w:spacing w:line="276" w:lineRule="auto"/>
               <w:jc w:val="both"/>
               <w:rPr>
-                <w:b/>
-                <w:bCs/>
                 <w:color w:val="00B050"/>
                 <w:lang w:val="en-ID"/>
               </w:rPr>
             </w:pPr>
-            <w:r>
-              <w:rPr>
-                <w:b/>
-                <w:bCs/>
-                <w:color w:val="00B050"/>
-              </w:rPr>
-              <w:t>${</w:t>
-            </w:r>
-            <w:proofErr w:type="spellStart"/>
-            <w:r>
-              <w:rPr>
-                <w:b/>
-                <w:bCs/>
-                <w:color w:val="00B050"/>
-                <w:lang w:val="en-ID"/>
-              </w:rPr>
-              <w:t>persyaratan_pelaksanaan</w:t>
-            </w:r>
-            <w:proofErr w:type="spellEnd"/>
-            <w:r>
-              <w:rPr>
-                <w:b/>
-                <w:bCs/>
-                <w:color w:val="00B050"/>
-              </w:rPr>
-              <w:t>}</w:t>
-            </w:r>
           </w:p>
         </w:tc>
       </w:tr>
@@ -4447,15 +4377,11 @@
               <w:spacing w:line="276" w:lineRule="auto"/>
               <w:jc w:val="both"/>
               <w:rPr>
-                <w:b/>
-                <w:bCs/>
                 <w:lang w:val="id-ID"/>
               </w:rPr>
             </w:pPr>
             <w:r>
               <w:rPr>
-                <w:b/>
-                <w:bCs/>
                 <w:color w:val="00B050"/>
                 <w:lang w:val="id-ID"/>
               </w:rPr>
@@ -4587,8 +4513,6 @@
             </w:pPr>
             <w:r>
               <w:rPr>
-                <w:b/>
-                <w:bCs/>
                 <w:color w:val="00B050"/>
                 <w:lang w:val="id-ID"/>
               </w:rPr>
@@ -4712,15 +4636,9 @@
             <w:pPr>
               <w:spacing w:line="276" w:lineRule="auto"/>
               <w:jc w:val="both"/>
-              <w:rPr>
-                <w:b/>
-                <w:bCs/>
-              </w:rPr>
-            </w:pPr>
-            <w:r>
-              <w:rPr>
-                <w:b/>
-                <w:bCs/>
+            </w:pPr>
+            <w:r>
+              <w:rPr>
                 <w:color w:val="00B050"/>
                 <w:lang w:val="id-ID"/>
               </w:rPr>
@@ -4848,8 +4766,6 @@
             </w:pPr>
             <w:r>
               <w:rPr>
-                <w:b/>
-                <w:bCs/>
                 <w:color w:val="00B050"/>
                 <w:lang w:val="id-ID"/>
               </w:rPr>
@@ -4995,16 +4911,12 @@
               </w:pBdr>
               <w:spacing w:line="360" w:lineRule="auto"/>
               <w:rPr>
-                <w:b/>
-                <w:bCs/>
                 <w:color w:val="00B050"/>
                 <w:lang w:val="id-ID"/>
               </w:rPr>
             </w:pPr>
             <w:r>
               <w:rPr>
-                <w:b/>
-                <w:bCs/>
                 <w:color w:val="00B050"/>
                 <w:lang w:val="id-ID"/>
               </w:rPr>
@@ -10860,8 +10772,20 @@
           <w:sz w:val="24"/>
           <w:szCs w:val="24"/>
         </w:rPr>
-        <w:t>NOMOR: ………………………………..</w:t>
-      </w:r>
+        <w:t>NOMOR: ……………………………</w:t>
+      </w:r>
+      <w:proofErr w:type="gramStart"/>
+      <w:r>
+        <w:rPr>
+          <w:rFonts w:ascii="Times New Roman" w:eastAsia="Times New Roman" w:hAnsi="Times New Roman" w:cs="Times New Roman"/>
+          <w:b w:val="0"/>
+          <w:bCs w:val="0"/>
+          <w:sz w:val="24"/>
+          <w:szCs w:val="24"/>
+        </w:rPr>
+        <w:t>…..</w:t>
+      </w:r>
+      <w:proofErr w:type="gramEnd"/>
     </w:p>
     <w:p>
       <w:pPr>
@@ -13026,6 +12950,7 @@
               <w:t>(</w:t>
             </w:r>
             <w:proofErr w:type="spellStart"/>
+            <w:proofErr w:type="gramStart"/>
             <w:r>
               <w:rPr>
                 <w:i/>
@@ -13035,6 +12960,7 @@
               <w:t>pertampalan</w:t>
             </w:r>
             <w:proofErr w:type="spellEnd"/>
+            <w:proofErr w:type="gramEnd"/>
             <w:r>
               <w:rPr>
                 <w:i/>
@@ -15733,8 +15659,42 @@
           <w:sz w:val="24"/>
           <w:szCs w:val="24"/>
         </w:rPr>
-        <w:t>NOMOR: …………………………………………..…………..</w:t>
-      </w:r>
+        <w:t>NOMOR: ………………………………………</w:t>
+      </w:r>
+      <w:proofErr w:type="gramStart"/>
+      <w:r>
+        <w:rPr>
+          <w:rFonts w:ascii="Times New Roman" w:eastAsia="Times New Roman" w:hAnsi="Times New Roman" w:cs="Times New Roman"/>
+          <w:b w:val="0"/>
+          <w:bCs w:val="0"/>
+          <w:sz w:val="24"/>
+          <w:szCs w:val="24"/>
+        </w:rPr>
+        <w:t>…..</w:t>
+      </w:r>
+      <w:proofErr w:type="gramEnd"/>
+      <w:r>
+        <w:rPr>
+          <w:rFonts w:ascii="Times New Roman" w:eastAsia="Times New Roman" w:hAnsi="Times New Roman" w:cs="Times New Roman"/>
+          <w:b w:val="0"/>
+          <w:bCs w:val="0"/>
+          <w:sz w:val="24"/>
+          <w:szCs w:val="24"/>
+        </w:rPr>
+        <w:t>………</w:t>
+      </w:r>
+      <w:proofErr w:type="gramStart"/>
+      <w:r>
+        <w:rPr>
+          <w:rFonts w:ascii="Times New Roman" w:eastAsia="Times New Roman" w:hAnsi="Times New Roman" w:cs="Times New Roman"/>
+          <w:b w:val="0"/>
+          <w:bCs w:val="0"/>
+          <w:sz w:val="24"/>
+          <w:szCs w:val="24"/>
+        </w:rPr>
+        <w:t>…..</w:t>
+      </w:r>
+      <w:proofErr w:type="gramEnd"/>
     </w:p>
     <w:p>
       <w:pPr>
@@ -18373,6 +18333,7 @@
   <w:style w:type="character" w:default="1" w:styleId="DefaultParagraphFont">
     <w:name w:val="Default Paragraph Font"/>
     <w:uiPriority w:val="1"/>
+    <w:semiHidden/>
     <w:unhideWhenUsed/>
   </w:style>
   <w:style w:type="table" w:default="1" w:styleId="TableNormal">

</xml_diff>